<commit_message>
CC Worksheet-8 & ML Worksheet-7,8
</commit_message>
<xml_diff>
--- a/5th Sem/CC/21BCS8129 - Worksheet-8.docx
+++ b/5th Sem/CC/21BCS8129 - Worksheet-8.docx
@@ -238,21 +238,8 @@
               </w:rPr>
               <w:t xml:space="preserve">                                                     </w:t>
             </w:r>
-            <w:proofErr w:type="spellStart"/>
             <w:r>
-              <w:t>Mamta</w:t>
-            </w:r>
-            <w:proofErr w:type="spellEnd"/>
-            <w:r>
-              <w:t xml:space="preserve"> </w:t>
-            </w:r>
-            <w:proofErr w:type="spellStart"/>
-            <w:r>
-              <w:t>Punia</w:t>
-            </w:r>
-            <w:proofErr w:type="spellEnd"/>
-            <w:r>
-              <w:t>(E12337)</w:t>
+              <w:t>Mamta Punia(E12337)</w:t>
             </w:r>
           </w:p>
           <w:p>
@@ -817,7 +804,7 @@
           <w:szCs w:val="24"/>
           <w:lang w:val="en-IN"/>
         </w:rPr>
-        <w:t>14</w:t>
+        <w:t>4</w:t>
       </w:r>
       <w:r>
         <w:rPr>
@@ -835,7 +822,16 @@
           <w:szCs w:val="24"/>
           <w:lang w:val="en-IN"/>
         </w:rPr>
-        <w:t>10</w:t>
+        <w:t>1</w:t>
+      </w:r>
+      <w:r>
+        <w:rPr>
+          <w:b/>
+          <w:sz w:val="24"/>
+          <w:szCs w:val="24"/>
+          <w:lang w:val="en-IN"/>
+        </w:rPr>
+        <w:t>1</w:t>
       </w:r>
       <w:r>
         <w:rPr>
@@ -974,6 +970,7 @@
       <w:r>
         <w:rPr>
           <w:b/>
+          <w:noProof/>
           <w:sz w:val="24"/>
           <w:szCs w:val="24"/>
           <w:lang w:val="en-IN"/>
@@ -1059,6 +1056,7 @@
       </w:pPr>
       <w:r>
         <w:rPr>
+          <w:noProof/>
           <w:sz w:val="24"/>
           <w:szCs w:val="24"/>
           <w:lang w:val="en-IN" w:eastAsia="en-IN"/>
@@ -1312,29 +1310,7 @@
           <w:szCs w:val="23"/>
           <w:lang w:val="en-IN" w:eastAsia="en-IN"/>
         </w:rPr>
-        <w:t> </w:t>
-      </w:r>
-      <w:proofErr w:type="spellStart"/>
-      <w:r>
-        <w:rPr>
-          <w:rFonts w:ascii="Consolas" w:hAnsi="Consolas"/>
-          <w:color w:val="000000"/>
-          <w:sz w:val="23"/>
-          <w:szCs w:val="23"/>
-          <w:lang w:val="en-IN" w:eastAsia="en-IN"/>
-        </w:rPr>
-        <w:t>countArray</w:t>
-      </w:r>
-      <w:proofErr w:type="spellEnd"/>
-      <w:r>
-        <w:rPr>
-          <w:rFonts w:ascii="Consolas" w:hAnsi="Consolas"/>
-          <w:color w:val="000000"/>
-          <w:sz w:val="23"/>
-          <w:szCs w:val="23"/>
-          <w:lang w:val="en-IN" w:eastAsia="en-IN"/>
-        </w:rPr>
-        <w:t>(</w:t>
+        <w:t> countArray(</w:t>
       </w:r>
       <w:r>
         <w:rPr>
@@ -1440,29 +1416,7 @@
           <w:szCs w:val="23"/>
           <w:lang w:val="en-IN" w:eastAsia="en-IN"/>
         </w:rPr>
-        <w:t> </w:t>
-      </w:r>
-      <w:proofErr w:type="spellStart"/>
-      <w:r>
-        <w:rPr>
-          <w:rFonts w:ascii="Consolas" w:hAnsi="Consolas"/>
-          <w:color w:val="000000"/>
-          <w:sz w:val="23"/>
-          <w:szCs w:val="23"/>
-          <w:lang w:val="en-IN" w:eastAsia="en-IN"/>
-        </w:rPr>
-        <w:t>dp</w:t>
-      </w:r>
-      <w:proofErr w:type="spellEnd"/>
-      <w:r>
-        <w:rPr>
-          <w:rFonts w:ascii="Consolas" w:hAnsi="Consolas"/>
-          <w:color w:val="000000"/>
-          <w:sz w:val="23"/>
-          <w:szCs w:val="23"/>
-          <w:lang w:val="en-IN" w:eastAsia="en-IN"/>
-        </w:rPr>
-        <w:t>[][] = </w:t>
+        <w:t> dp[][] = </w:t>
       </w:r>
       <w:r>
         <w:rPr>
@@ -1548,29 +1502,7 @@
           <w:szCs w:val="23"/>
           <w:lang w:val="en-IN" w:eastAsia="en-IN"/>
         </w:rPr>
-        <w:t>        </w:t>
-      </w:r>
-      <w:proofErr w:type="spellStart"/>
-      <w:r>
-        <w:rPr>
-          <w:rFonts w:ascii="Consolas" w:hAnsi="Consolas"/>
-          <w:color w:val="000000"/>
-          <w:sz w:val="23"/>
-          <w:szCs w:val="23"/>
-          <w:lang w:val="en-IN" w:eastAsia="en-IN"/>
-        </w:rPr>
-        <w:t>dp</w:t>
-      </w:r>
-      <w:proofErr w:type="spellEnd"/>
-      <w:r>
-        <w:rPr>
-          <w:rFonts w:ascii="Consolas" w:hAnsi="Consolas"/>
-          <w:color w:val="000000"/>
-          <w:sz w:val="23"/>
-          <w:szCs w:val="23"/>
-          <w:lang w:val="en-IN" w:eastAsia="en-IN"/>
-        </w:rPr>
-        <w:t>[</w:t>
+        <w:t>        dp[</w:t>
       </w:r>
       <w:r>
         <w:rPr>
@@ -1656,29 +1588,7 @@
           <w:szCs w:val="23"/>
           <w:lang w:val="en-IN" w:eastAsia="en-IN"/>
         </w:rPr>
-        <w:t>        </w:t>
-      </w:r>
-      <w:proofErr w:type="spellStart"/>
-      <w:r>
-        <w:rPr>
-          <w:rFonts w:ascii="Consolas" w:hAnsi="Consolas"/>
-          <w:color w:val="000000"/>
-          <w:sz w:val="23"/>
-          <w:szCs w:val="23"/>
-          <w:lang w:val="en-IN" w:eastAsia="en-IN"/>
-        </w:rPr>
-        <w:t>dp</w:t>
-      </w:r>
-      <w:proofErr w:type="spellEnd"/>
-      <w:r>
-        <w:rPr>
-          <w:rFonts w:ascii="Consolas" w:hAnsi="Consolas"/>
-          <w:color w:val="000000"/>
-          <w:sz w:val="23"/>
-          <w:szCs w:val="23"/>
-          <w:lang w:val="en-IN" w:eastAsia="en-IN"/>
-        </w:rPr>
-        <w:t>[</w:t>
+        <w:t>        dp[</w:t>
       </w:r>
       <w:r>
         <w:rPr>
@@ -1804,29 +1714,7 @@
           <w:szCs w:val="23"/>
           <w:lang w:val="en-IN" w:eastAsia="en-IN"/>
         </w:rPr>
-        <w:t> </w:t>
-      </w:r>
-      <w:proofErr w:type="spellStart"/>
-      <w:r>
-        <w:rPr>
-          <w:rFonts w:ascii="Consolas" w:hAnsi="Consolas"/>
-          <w:color w:val="000000"/>
-          <w:sz w:val="23"/>
-          <w:szCs w:val="23"/>
-          <w:lang w:val="en-IN" w:eastAsia="en-IN"/>
-        </w:rPr>
-        <w:t>i</w:t>
-      </w:r>
-      <w:proofErr w:type="spellEnd"/>
-      <w:r>
-        <w:rPr>
-          <w:rFonts w:ascii="Consolas" w:hAnsi="Consolas"/>
-          <w:color w:val="000000"/>
-          <w:sz w:val="23"/>
-          <w:szCs w:val="23"/>
-          <w:lang w:val="en-IN" w:eastAsia="en-IN"/>
-        </w:rPr>
-        <w:t>=</w:t>
+        <w:t> i=</w:t>
       </w:r>
       <w:r>
         <w:rPr>
@@ -1846,29 +1734,7 @@
           <w:szCs w:val="23"/>
           <w:lang w:val="en-IN" w:eastAsia="en-IN"/>
         </w:rPr>
-        <w:t>;i&lt;</w:t>
-      </w:r>
-      <w:proofErr w:type="spellStart"/>
-      <w:r>
-        <w:rPr>
-          <w:rFonts w:ascii="Consolas" w:hAnsi="Consolas"/>
-          <w:color w:val="000000"/>
-          <w:sz w:val="23"/>
-          <w:szCs w:val="23"/>
-          <w:lang w:val="en-IN" w:eastAsia="en-IN"/>
-        </w:rPr>
-        <w:t>n;i</w:t>
-      </w:r>
-      <w:proofErr w:type="spellEnd"/>
-      <w:r>
-        <w:rPr>
-          <w:rFonts w:ascii="Consolas" w:hAnsi="Consolas"/>
-          <w:color w:val="000000"/>
-          <w:sz w:val="23"/>
-          <w:szCs w:val="23"/>
-          <w:lang w:val="en-IN" w:eastAsia="en-IN"/>
-        </w:rPr>
-        <w:t>++) {</w:t>
+        <w:t>;i&lt;n;i++) {</w:t>
       </w:r>
     </w:p>
     <w:p>
@@ -1894,51 +1760,7 @@
           <w:szCs w:val="23"/>
           <w:lang w:val="en-IN" w:eastAsia="en-IN"/>
         </w:rPr>
-        <w:t>            </w:t>
-      </w:r>
-      <w:proofErr w:type="spellStart"/>
-      <w:r>
-        <w:rPr>
-          <w:rFonts w:ascii="Consolas" w:hAnsi="Consolas"/>
-          <w:color w:val="000000"/>
-          <w:sz w:val="23"/>
-          <w:szCs w:val="23"/>
-          <w:lang w:val="en-IN" w:eastAsia="en-IN"/>
-        </w:rPr>
-        <w:t>dp</w:t>
-      </w:r>
-      <w:proofErr w:type="spellEnd"/>
-      <w:r>
-        <w:rPr>
-          <w:rFonts w:ascii="Consolas" w:hAnsi="Consolas"/>
-          <w:color w:val="000000"/>
-          <w:sz w:val="23"/>
-          <w:szCs w:val="23"/>
-          <w:lang w:val="en-IN" w:eastAsia="en-IN"/>
-        </w:rPr>
-        <w:t>[</w:t>
-      </w:r>
-      <w:proofErr w:type="spellStart"/>
-      <w:r>
-        <w:rPr>
-          <w:rFonts w:ascii="Consolas" w:hAnsi="Consolas"/>
-          <w:color w:val="000000"/>
-          <w:sz w:val="23"/>
-          <w:szCs w:val="23"/>
-          <w:lang w:val="en-IN" w:eastAsia="en-IN"/>
-        </w:rPr>
-        <w:t>i</w:t>
-      </w:r>
-      <w:proofErr w:type="spellEnd"/>
-      <w:r>
-        <w:rPr>
-          <w:rFonts w:ascii="Consolas" w:hAnsi="Consolas"/>
-          <w:color w:val="000000"/>
-          <w:sz w:val="23"/>
-          <w:szCs w:val="23"/>
-          <w:lang w:val="en-IN" w:eastAsia="en-IN"/>
-        </w:rPr>
-        <w:t>][</w:t>
+        <w:t>            dp[i][</w:t>
       </w:r>
       <w:r>
         <w:rPr>
@@ -1958,29 +1780,7 @@
           <w:szCs w:val="23"/>
           <w:lang w:val="en-IN" w:eastAsia="en-IN"/>
         </w:rPr>
-        <w:t>] = (</w:t>
-      </w:r>
-      <w:proofErr w:type="spellStart"/>
-      <w:r>
-        <w:rPr>
-          <w:rFonts w:ascii="Consolas" w:hAnsi="Consolas"/>
-          <w:color w:val="000000"/>
-          <w:sz w:val="23"/>
-          <w:szCs w:val="23"/>
-          <w:lang w:val="en-IN" w:eastAsia="en-IN"/>
-        </w:rPr>
-        <w:t>dp</w:t>
-      </w:r>
-      <w:proofErr w:type="spellEnd"/>
-      <w:r>
-        <w:rPr>
-          <w:rFonts w:ascii="Consolas" w:hAnsi="Consolas"/>
-          <w:color w:val="000000"/>
-          <w:sz w:val="23"/>
-          <w:szCs w:val="23"/>
-          <w:lang w:val="en-IN" w:eastAsia="en-IN"/>
-        </w:rPr>
-        <w:t>[i-</w:t>
+        <w:t>] = (dp[i-</w:t>
       </w:r>
       <w:r>
         <w:rPr>
@@ -2364,29 +2164,7 @@
           <w:szCs w:val="23"/>
           <w:lang w:val="en-IN" w:eastAsia="en-IN"/>
         </w:rPr>
-        <w:t> </w:t>
-      </w:r>
-      <w:proofErr w:type="spellStart"/>
-      <w:r>
-        <w:rPr>
-          <w:rFonts w:ascii="Consolas" w:hAnsi="Consolas"/>
-          <w:color w:val="000000"/>
-          <w:sz w:val="23"/>
-          <w:szCs w:val="23"/>
-          <w:lang w:val="en-IN" w:eastAsia="en-IN"/>
-        </w:rPr>
-        <w:t>dp</w:t>
-      </w:r>
-      <w:proofErr w:type="spellEnd"/>
-      <w:r>
-        <w:rPr>
-          <w:rFonts w:ascii="Consolas" w:hAnsi="Consolas"/>
-          <w:color w:val="000000"/>
-          <w:sz w:val="23"/>
-          <w:szCs w:val="23"/>
-          <w:lang w:val="en-IN" w:eastAsia="en-IN"/>
-        </w:rPr>
-        <w:t>[n-</w:t>
+        <w:t> dp[n-</w:t>
       </w:r>
       <w:r>
         <w:rPr>
@@ -2518,29 +2296,7 @@
           <w:szCs w:val="23"/>
           <w:lang w:val="en-IN" w:eastAsia="en-IN"/>
         </w:rPr>
-        <w:t> </w:t>
-      </w:r>
-      <w:proofErr w:type="spellStart"/>
-      <w:r>
-        <w:rPr>
-          <w:rFonts w:ascii="Consolas" w:hAnsi="Consolas"/>
-          <w:color w:val="000000"/>
-          <w:sz w:val="23"/>
-          <w:szCs w:val="23"/>
-          <w:lang w:val="en-IN" w:eastAsia="en-IN"/>
-        </w:rPr>
-        <w:t>dp</w:t>
-      </w:r>
-      <w:proofErr w:type="spellEnd"/>
-      <w:r>
-        <w:rPr>
-          <w:rFonts w:ascii="Consolas" w:hAnsi="Consolas"/>
-          <w:color w:val="000000"/>
-          <w:sz w:val="23"/>
-          <w:szCs w:val="23"/>
-          <w:lang w:val="en-IN" w:eastAsia="en-IN"/>
-        </w:rPr>
-        <w:t>[n-</w:t>
+        <w:t> dp[n-</w:t>
       </w:r>
       <w:r>
         <w:rPr>
@@ -2807,15 +2563,7 @@
         <w:jc w:val="both"/>
       </w:pPr>
       <w:r>
-        <w:t xml:space="preserve">Christy is interning at </w:t>
-      </w:r>
-      <w:proofErr w:type="spellStart"/>
-      <w:r>
-        <w:t>HackerRank</w:t>
-      </w:r>
-      <w:proofErr w:type="spellEnd"/>
-      <w:r>
-        <w:t>. One day she has to distribute some chocolates to her colleagues. She is biased towards her friends and plans to give them more than the others. One of the program managers hears of this and tells her to make sure everyone gets the same number.</w:t>
+        <w:t>Christy is interning at HackerRank. One day she has to distribute some chocolates to her colleagues. She is biased towards her friends and plans to give them more than the others. One of the program managers hears of this and tells her to make sure everyone gets the same number.</w:t>
       </w:r>
     </w:p>
     <w:p>
@@ -2931,6 +2679,7 @@
       <w:r>
         <w:rPr>
           <w:bCs/>
+          <w:noProof/>
           <w:sz w:val="24"/>
           <w:szCs w:val="24"/>
           <w:lang w:val="en-IN"/>
@@ -2987,6 +2736,7 @@
       <w:r>
         <w:rPr>
           <w:bCs/>
+          <w:noProof/>
           <w:sz w:val="24"/>
           <w:szCs w:val="24"/>
           <w:lang w:val="en-IN"/>
@@ -3049,6 +2799,7 @@
       <w:r>
         <w:rPr>
           <w:bCs/>
+          <w:noProof/>
           <w:sz w:val="24"/>
           <w:szCs w:val="24"/>
           <w:lang w:val="en-IN"/>
@@ -3241,29 +2992,7 @@
           <w:szCs w:val="23"/>
           <w:lang w:val="en-IN" w:eastAsia="en-IN"/>
         </w:rPr>
-        <w:t> </w:t>
-      </w:r>
-      <w:proofErr w:type="spellStart"/>
-      <w:r>
-        <w:rPr>
-          <w:rFonts w:ascii="Consolas" w:hAnsi="Consolas"/>
-          <w:color w:val="000000"/>
-          <w:sz w:val="23"/>
-          <w:szCs w:val="23"/>
-          <w:lang w:val="en-IN" w:eastAsia="en-IN"/>
-        </w:rPr>
-        <w:t>java.util.Scanner</w:t>
-      </w:r>
-      <w:proofErr w:type="spellEnd"/>
-      <w:r>
-        <w:rPr>
-          <w:rFonts w:ascii="Consolas" w:hAnsi="Consolas"/>
-          <w:color w:val="000000"/>
-          <w:sz w:val="23"/>
-          <w:szCs w:val="23"/>
-          <w:lang w:val="en-IN" w:eastAsia="en-IN"/>
-        </w:rPr>
-        <w:t>;</w:t>
+        <w:t> java.util.Scanner;</w:t>
       </w:r>
     </w:p>
     <w:p>
@@ -3675,29 +3404,7 @@
           <w:szCs w:val="23"/>
           <w:lang w:val="en-IN" w:eastAsia="en-IN"/>
         </w:rPr>
-        <w:t> </w:t>
-      </w:r>
-      <w:proofErr w:type="spellStart"/>
-      <w:r>
-        <w:rPr>
-          <w:rFonts w:ascii="Consolas" w:hAnsi="Consolas"/>
-          <w:color w:val="000000"/>
-          <w:sz w:val="23"/>
-          <w:szCs w:val="23"/>
-          <w:lang w:val="en-IN" w:eastAsia="en-IN"/>
-        </w:rPr>
-        <w:t>r+x</w:t>
-      </w:r>
-      <w:proofErr w:type="spellEnd"/>
-      <w:r>
-        <w:rPr>
-          <w:rFonts w:ascii="Consolas" w:hAnsi="Consolas"/>
-          <w:color w:val="000000"/>
-          <w:sz w:val="23"/>
-          <w:szCs w:val="23"/>
-          <w:lang w:val="en-IN" w:eastAsia="en-IN"/>
-        </w:rPr>
-        <w:t>;</w:t>
+        <w:t> r+x;</w:t>
       </w:r>
     </w:p>
     <w:p>
@@ -3809,29 +3516,7 @@
           <w:szCs w:val="23"/>
           <w:lang w:val="en-IN" w:eastAsia="en-IN"/>
         </w:rPr>
-        <w:t> main(String[] </w:t>
-      </w:r>
-      <w:proofErr w:type="spellStart"/>
-      <w:r>
-        <w:rPr>
-          <w:rFonts w:ascii="Consolas" w:hAnsi="Consolas"/>
-          <w:color w:val="000000"/>
-          <w:sz w:val="23"/>
-          <w:szCs w:val="23"/>
-          <w:lang w:val="en-IN" w:eastAsia="en-IN"/>
-        </w:rPr>
-        <w:t>args</w:t>
-      </w:r>
-      <w:proofErr w:type="spellEnd"/>
-      <w:r>
-        <w:rPr>
-          <w:rFonts w:ascii="Consolas" w:hAnsi="Consolas"/>
-          <w:color w:val="000000"/>
-          <w:sz w:val="23"/>
-          <w:szCs w:val="23"/>
-          <w:lang w:val="en-IN" w:eastAsia="en-IN"/>
-        </w:rPr>
-        <w:t>) {</w:t>
+        <w:t> main(String[] args) {</w:t>
       </w:r>
     </w:p>
     <w:p>
@@ -3893,29 +3578,7 @@
           <w:szCs w:val="23"/>
           <w:lang w:val="en-IN" w:eastAsia="en-IN"/>
         </w:rPr>
-        <w:t>        Scanner </w:t>
-      </w:r>
-      <w:proofErr w:type="spellStart"/>
-      <w:r>
-        <w:rPr>
-          <w:rFonts w:ascii="Consolas" w:hAnsi="Consolas"/>
-          <w:color w:val="000000"/>
-          <w:sz w:val="23"/>
-          <w:szCs w:val="23"/>
-          <w:lang w:val="en-IN" w:eastAsia="en-IN"/>
-        </w:rPr>
-        <w:t>cin</w:t>
-      </w:r>
-      <w:proofErr w:type="spellEnd"/>
-      <w:r>
-        <w:rPr>
-          <w:rFonts w:ascii="Consolas" w:hAnsi="Consolas"/>
-          <w:color w:val="000000"/>
-          <w:sz w:val="23"/>
-          <w:szCs w:val="23"/>
-          <w:lang w:val="en-IN" w:eastAsia="en-IN"/>
-        </w:rPr>
-        <w:t> = </w:t>
+        <w:t>        Scanner cin = </w:t>
       </w:r>
       <w:r>
         <w:rPr>
@@ -3981,29 +3644,7 @@
           <w:szCs w:val="23"/>
           <w:lang w:val="en-IN" w:eastAsia="en-IN"/>
         </w:rPr>
-        <w:t> t = </w:t>
-      </w:r>
-      <w:proofErr w:type="spellStart"/>
-      <w:r>
-        <w:rPr>
-          <w:rFonts w:ascii="Consolas" w:hAnsi="Consolas"/>
-          <w:color w:val="000000"/>
-          <w:sz w:val="23"/>
-          <w:szCs w:val="23"/>
-          <w:lang w:val="en-IN" w:eastAsia="en-IN"/>
-        </w:rPr>
-        <w:t>cin.nextInt</w:t>
-      </w:r>
-      <w:proofErr w:type="spellEnd"/>
-      <w:r>
-        <w:rPr>
-          <w:rFonts w:ascii="Consolas" w:hAnsi="Consolas"/>
-          <w:color w:val="000000"/>
-          <w:sz w:val="23"/>
-          <w:szCs w:val="23"/>
-          <w:lang w:val="en-IN" w:eastAsia="en-IN"/>
-        </w:rPr>
-        <w:t>();</w:t>
+        <w:t> t = cin.nextInt();</w:t>
       </w:r>
     </w:p>
     <w:p>
@@ -4115,29 +3756,7 @@
           <w:szCs w:val="23"/>
           <w:lang w:val="en-IN" w:eastAsia="en-IN"/>
         </w:rPr>
-        <w:t> n = </w:t>
-      </w:r>
-      <w:proofErr w:type="spellStart"/>
-      <w:r>
-        <w:rPr>
-          <w:rFonts w:ascii="Consolas" w:hAnsi="Consolas"/>
-          <w:color w:val="000000"/>
-          <w:sz w:val="23"/>
-          <w:szCs w:val="23"/>
-          <w:lang w:val="en-IN" w:eastAsia="en-IN"/>
-        </w:rPr>
-        <w:t>cin.nextInt</w:t>
-      </w:r>
-      <w:proofErr w:type="spellEnd"/>
-      <w:r>
-        <w:rPr>
-          <w:rFonts w:ascii="Consolas" w:hAnsi="Consolas"/>
-          <w:color w:val="000000"/>
-          <w:sz w:val="23"/>
-          <w:szCs w:val="23"/>
-          <w:lang w:val="en-IN" w:eastAsia="en-IN"/>
-        </w:rPr>
-        <w:t>();</w:t>
+        <w:t> n = cin.nextInt();</w:t>
       </w:r>
     </w:p>
     <w:p>
@@ -4356,29 +3975,7 @@
           <w:szCs w:val="23"/>
           <w:lang w:val="en-IN" w:eastAsia="en-IN"/>
         </w:rPr>
-        <w:t> </w:t>
-      </w:r>
-      <w:proofErr w:type="spellStart"/>
-      <w:r>
-        <w:rPr>
-          <w:rFonts w:ascii="Consolas" w:hAnsi="Consolas"/>
-          <w:color w:val="000000"/>
-          <w:sz w:val="23"/>
-          <w:szCs w:val="23"/>
-          <w:lang w:val="en-IN" w:eastAsia="en-IN"/>
-        </w:rPr>
-        <w:t>i</w:t>
-      </w:r>
-      <w:proofErr w:type="spellEnd"/>
-      <w:r>
-        <w:rPr>
-          <w:rFonts w:ascii="Consolas" w:hAnsi="Consolas"/>
-          <w:color w:val="000000"/>
-          <w:sz w:val="23"/>
-          <w:szCs w:val="23"/>
-          <w:lang w:val="en-IN" w:eastAsia="en-IN"/>
-        </w:rPr>
-        <w:t> = </w:t>
+        <w:t> i = </w:t>
       </w:r>
       <w:r>
         <w:rPr>
@@ -4398,51 +3995,7 @@
           <w:szCs w:val="23"/>
           <w:lang w:val="en-IN" w:eastAsia="en-IN"/>
         </w:rPr>
-        <w:t> ; </w:t>
-      </w:r>
-      <w:proofErr w:type="spellStart"/>
-      <w:r>
-        <w:rPr>
-          <w:rFonts w:ascii="Consolas" w:hAnsi="Consolas"/>
-          <w:color w:val="000000"/>
-          <w:sz w:val="23"/>
-          <w:szCs w:val="23"/>
-          <w:lang w:val="en-IN" w:eastAsia="en-IN"/>
-        </w:rPr>
-        <w:t>i</w:t>
-      </w:r>
-      <w:proofErr w:type="spellEnd"/>
-      <w:r>
-        <w:rPr>
-          <w:rFonts w:ascii="Consolas" w:hAnsi="Consolas"/>
-          <w:color w:val="000000"/>
-          <w:sz w:val="23"/>
-          <w:szCs w:val="23"/>
-          <w:lang w:val="en-IN" w:eastAsia="en-IN"/>
-        </w:rPr>
-        <w:t> &lt; n ; </w:t>
-      </w:r>
-      <w:proofErr w:type="spellStart"/>
-      <w:r>
-        <w:rPr>
-          <w:rFonts w:ascii="Consolas" w:hAnsi="Consolas"/>
-          <w:color w:val="000000"/>
-          <w:sz w:val="23"/>
-          <w:szCs w:val="23"/>
-          <w:lang w:val="en-IN" w:eastAsia="en-IN"/>
-        </w:rPr>
-        <w:t>i</w:t>
-      </w:r>
-      <w:proofErr w:type="spellEnd"/>
-      <w:r>
-        <w:rPr>
-          <w:rFonts w:ascii="Consolas" w:hAnsi="Consolas"/>
-          <w:color w:val="000000"/>
-          <w:sz w:val="23"/>
-          <w:szCs w:val="23"/>
-          <w:lang w:val="en-IN" w:eastAsia="en-IN"/>
-        </w:rPr>
-        <w:t>++){</w:t>
+        <w:t> ; i &lt; n ; i++){</w:t>
       </w:r>
     </w:p>
     <w:p>
@@ -4468,51 +4021,7 @@
           <w:szCs w:val="23"/>
           <w:lang w:val="en-IN" w:eastAsia="en-IN"/>
         </w:rPr>
-        <w:t>                N[</w:t>
-      </w:r>
-      <w:proofErr w:type="spellStart"/>
-      <w:r>
-        <w:rPr>
-          <w:rFonts w:ascii="Consolas" w:hAnsi="Consolas"/>
-          <w:color w:val="000000"/>
-          <w:sz w:val="23"/>
-          <w:szCs w:val="23"/>
-          <w:lang w:val="en-IN" w:eastAsia="en-IN"/>
-        </w:rPr>
-        <w:t>i</w:t>
-      </w:r>
-      <w:proofErr w:type="spellEnd"/>
-      <w:r>
-        <w:rPr>
-          <w:rFonts w:ascii="Consolas" w:hAnsi="Consolas"/>
-          <w:color w:val="000000"/>
-          <w:sz w:val="23"/>
-          <w:szCs w:val="23"/>
-          <w:lang w:val="en-IN" w:eastAsia="en-IN"/>
-        </w:rPr>
-        <w:t>] = </w:t>
-      </w:r>
-      <w:proofErr w:type="spellStart"/>
-      <w:r>
-        <w:rPr>
-          <w:rFonts w:ascii="Consolas" w:hAnsi="Consolas"/>
-          <w:color w:val="000000"/>
-          <w:sz w:val="23"/>
-          <w:szCs w:val="23"/>
-          <w:lang w:val="en-IN" w:eastAsia="en-IN"/>
-        </w:rPr>
-        <w:t>cin.nextInt</w:t>
-      </w:r>
-      <w:proofErr w:type="spellEnd"/>
-      <w:r>
-        <w:rPr>
-          <w:rFonts w:ascii="Consolas" w:hAnsi="Consolas"/>
-          <w:color w:val="000000"/>
-          <w:sz w:val="23"/>
-          <w:szCs w:val="23"/>
-          <w:lang w:val="en-IN" w:eastAsia="en-IN"/>
-        </w:rPr>
-        <w:t>()+</w:t>
+        <w:t>                N[i] = cin.nextInt()+</w:t>
       </w:r>
       <w:r>
         <w:rPr>
@@ -4558,51 +4067,7 @@
           <w:szCs w:val="23"/>
           <w:lang w:val="en-IN" w:eastAsia="en-IN"/>
         </w:rPr>
-        <w:t>                x = </w:t>
-      </w:r>
-      <w:proofErr w:type="spellStart"/>
-      <w:r>
-        <w:rPr>
-          <w:rFonts w:ascii="Consolas" w:hAnsi="Consolas"/>
-          <w:color w:val="000000"/>
-          <w:sz w:val="23"/>
-          <w:szCs w:val="23"/>
-          <w:lang w:val="en-IN" w:eastAsia="en-IN"/>
-        </w:rPr>
-        <w:t>Math.min</w:t>
-      </w:r>
-      <w:proofErr w:type="spellEnd"/>
-      <w:r>
-        <w:rPr>
-          <w:rFonts w:ascii="Consolas" w:hAnsi="Consolas"/>
-          <w:color w:val="000000"/>
-          <w:sz w:val="23"/>
-          <w:szCs w:val="23"/>
-          <w:lang w:val="en-IN" w:eastAsia="en-IN"/>
-        </w:rPr>
-        <w:t>(x, N[</w:t>
-      </w:r>
-      <w:proofErr w:type="spellStart"/>
-      <w:r>
-        <w:rPr>
-          <w:rFonts w:ascii="Consolas" w:hAnsi="Consolas"/>
-          <w:color w:val="000000"/>
-          <w:sz w:val="23"/>
-          <w:szCs w:val="23"/>
-          <w:lang w:val="en-IN" w:eastAsia="en-IN"/>
-        </w:rPr>
-        <w:t>i</w:t>
-      </w:r>
-      <w:proofErr w:type="spellEnd"/>
-      <w:r>
-        <w:rPr>
-          <w:rFonts w:ascii="Consolas" w:hAnsi="Consolas"/>
-          <w:color w:val="000000"/>
-          <w:sz w:val="23"/>
-          <w:szCs w:val="23"/>
-          <w:lang w:val="en-IN" w:eastAsia="en-IN"/>
-        </w:rPr>
-        <w:t>]);</w:t>
+        <w:t>                x = Math.min(x, N[i]);</w:t>
       </w:r>
     </w:p>
     <w:p>
@@ -4796,29 +4261,7 @@
           <w:szCs w:val="23"/>
           <w:lang w:val="en-IN" w:eastAsia="en-IN"/>
         </w:rPr>
-        <w:t>//</w:t>
-      </w:r>
-      <w:proofErr w:type="spellStart"/>
-      <w:r>
-        <w:rPr>
-          <w:rFonts w:ascii="Consolas" w:hAnsi="Consolas"/>
-          <w:color w:val="137C36"/>
-          <w:sz w:val="23"/>
-          <w:szCs w:val="23"/>
-          <w:lang w:val="en-IN" w:eastAsia="en-IN"/>
-        </w:rPr>
-        <w:t>System.out.println</w:t>
-      </w:r>
-      <w:proofErr w:type="spellEnd"/>
-      <w:r>
-        <w:rPr>
-          <w:rFonts w:ascii="Consolas" w:hAnsi="Consolas"/>
-          <w:color w:val="137C36"/>
-          <w:sz w:val="23"/>
-          <w:szCs w:val="23"/>
-          <w:lang w:val="en-IN" w:eastAsia="en-IN"/>
-        </w:rPr>
-        <w:t>(x);</w:t>
+        <w:t>//System.out.println(x);</w:t>
       </w:r>
     </w:p>
     <w:p>
@@ -4884,29 +4327,7 @@
           <w:szCs w:val="23"/>
           <w:lang w:val="en-IN" w:eastAsia="en-IN"/>
         </w:rPr>
-        <w:t> </w:t>
-      </w:r>
-      <w:proofErr w:type="spellStart"/>
-      <w:r>
-        <w:rPr>
-          <w:rFonts w:ascii="Consolas" w:hAnsi="Consolas"/>
-          <w:color w:val="000000"/>
-          <w:sz w:val="23"/>
-          <w:szCs w:val="23"/>
-          <w:lang w:val="en-IN" w:eastAsia="en-IN"/>
-        </w:rPr>
-        <w:t>i</w:t>
-      </w:r>
-      <w:proofErr w:type="spellEnd"/>
-      <w:r>
-        <w:rPr>
-          <w:rFonts w:ascii="Consolas" w:hAnsi="Consolas"/>
-          <w:color w:val="000000"/>
-          <w:sz w:val="23"/>
-          <w:szCs w:val="23"/>
-          <w:lang w:val="en-IN" w:eastAsia="en-IN"/>
-        </w:rPr>
-        <w:t> = x-</w:t>
+        <w:t> i = x-</w:t>
       </w:r>
       <w:r>
         <w:rPr>
@@ -4926,29 +4347,7 @@
           <w:szCs w:val="23"/>
           <w:lang w:val="en-IN" w:eastAsia="en-IN"/>
         </w:rPr>
-        <w:t> ; </w:t>
-      </w:r>
-      <w:proofErr w:type="spellStart"/>
-      <w:r>
-        <w:rPr>
-          <w:rFonts w:ascii="Consolas" w:hAnsi="Consolas"/>
-          <w:color w:val="000000"/>
-          <w:sz w:val="23"/>
-          <w:szCs w:val="23"/>
-          <w:lang w:val="en-IN" w:eastAsia="en-IN"/>
-        </w:rPr>
-        <w:t>i</w:t>
-      </w:r>
-      <w:proofErr w:type="spellEnd"/>
-      <w:r>
-        <w:rPr>
-          <w:rFonts w:ascii="Consolas" w:hAnsi="Consolas"/>
-          <w:color w:val="000000"/>
-          <w:sz w:val="23"/>
-          <w:szCs w:val="23"/>
-          <w:lang w:val="en-IN" w:eastAsia="en-IN"/>
-        </w:rPr>
-        <w:t> &lt; x+</w:t>
+        <w:t> ; i &lt; x+</w:t>
       </w:r>
       <w:r>
         <w:rPr>
@@ -4968,29 +4367,7 @@
           <w:szCs w:val="23"/>
           <w:lang w:val="en-IN" w:eastAsia="en-IN"/>
         </w:rPr>
-        <w:t>; </w:t>
-      </w:r>
-      <w:proofErr w:type="spellStart"/>
-      <w:r>
-        <w:rPr>
-          <w:rFonts w:ascii="Consolas" w:hAnsi="Consolas"/>
-          <w:color w:val="000000"/>
-          <w:sz w:val="23"/>
-          <w:szCs w:val="23"/>
-          <w:lang w:val="en-IN" w:eastAsia="en-IN"/>
-        </w:rPr>
-        <w:t>i</w:t>
-      </w:r>
-      <w:proofErr w:type="spellEnd"/>
-      <w:r>
-        <w:rPr>
-          <w:rFonts w:ascii="Consolas" w:hAnsi="Consolas"/>
-          <w:color w:val="000000"/>
-          <w:sz w:val="23"/>
-          <w:szCs w:val="23"/>
-          <w:lang w:val="en-IN" w:eastAsia="en-IN"/>
-        </w:rPr>
-        <w:t>++){</w:t>
+        <w:t>; i++){</w:t>
       </w:r>
     </w:p>
     <w:p>
@@ -5122,29 +4499,7 @@
           <w:szCs w:val="23"/>
           <w:lang w:val="en-IN" w:eastAsia="en-IN"/>
         </w:rPr>
-        <w:t> ; j &lt; n ; </w:t>
-      </w:r>
-      <w:proofErr w:type="spellStart"/>
-      <w:r>
-        <w:rPr>
-          <w:rFonts w:ascii="Consolas" w:hAnsi="Consolas"/>
-          <w:color w:val="000000"/>
-          <w:sz w:val="23"/>
-          <w:szCs w:val="23"/>
-          <w:lang w:val="en-IN" w:eastAsia="en-IN"/>
-        </w:rPr>
-        <w:t>j++</w:t>
-      </w:r>
-      <w:proofErr w:type="spellEnd"/>
-      <w:r>
-        <w:rPr>
-          <w:rFonts w:ascii="Consolas" w:hAnsi="Consolas"/>
-          <w:color w:val="000000"/>
-          <w:sz w:val="23"/>
-          <w:szCs w:val="23"/>
-          <w:lang w:val="en-IN" w:eastAsia="en-IN"/>
-        </w:rPr>
-        <w:t>)</w:t>
+        <w:t> ; j &lt; n ; j++)</w:t>
       </w:r>
     </w:p>
     <w:p>
@@ -5170,29 +4525,7 @@
           <w:szCs w:val="23"/>
           <w:lang w:val="en-IN" w:eastAsia="en-IN"/>
         </w:rPr>
-        <w:t>                    s+=Ch(N[j]-</w:t>
-      </w:r>
-      <w:proofErr w:type="spellStart"/>
-      <w:r>
-        <w:rPr>
-          <w:rFonts w:ascii="Consolas" w:hAnsi="Consolas"/>
-          <w:color w:val="000000"/>
-          <w:sz w:val="23"/>
-          <w:szCs w:val="23"/>
-          <w:lang w:val="en-IN" w:eastAsia="en-IN"/>
-        </w:rPr>
-        <w:t>i</w:t>
-      </w:r>
-      <w:proofErr w:type="spellEnd"/>
-      <w:r>
-        <w:rPr>
-          <w:rFonts w:ascii="Consolas" w:hAnsi="Consolas"/>
-          <w:color w:val="000000"/>
-          <w:sz w:val="23"/>
-          <w:szCs w:val="23"/>
-          <w:lang w:val="en-IN" w:eastAsia="en-IN"/>
-        </w:rPr>
-        <w:t>);</w:t>
+        <w:t>                    s+=Ch(N[j]-i);</w:t>
       </w:r>
     </w:p>
     <w:p>
@@ -5218,51 +4551,7 @@
           <w:szCs w:val="23"/>
           <w:lang w:val="en-IN" w:eastAsia="en-IN"/>
         </w:rPr>
-        <w:t>                r = </w:t>
-      </w:r>
-      <w:proofErr w:type="spellStart"/>
-      <w:r>
-        <w:rPr>
-          <w:rFonts w:ascii="Consolas" w:hAnsi="Consolas"/>
-          <w:color w:val="000000"/>
-          <w:sz w:val="23"/>
-          <w:szCs w:val="23"/>
-          <w:lang w:val="en-IN" w:eastAsia="en-IN"/>
-        </w:rPr>
-        <w:t>Math.min</w:t>
-      </w:r>
-      <w:proofErr w:type="spellEnd"/>
-      <w:r>
-        <w:rPr>
-          <w:rFonts w:ascii="Consolas" w:hAnsi="Consolas"/>
-          <w:color w:val="000000"/>
-          <w:sz w:val="23"/>
-          <w:szCs w:val="23"/>
-          <w:lang w:val="en-IN" w:eastAsia="en-IN"/>
-        </w:rPr>
-        <w:t>(</w:t>
-      </w:r>
-      <w:proofErr w:type="spellStart"/>
-      <w:r>
-        <w:rPr>
-          <w:rFonts w:ascii="Consolas" w:hAnsi="Consolas"/>
-          <w:color w:val="000000"/>
-          <w:sz w:val="23"/>
-          <w:szCs w:val="23"/>
-          <w:lang w:val="en-IN" w:eastAsia="en-IN"/>
-        </w:rPr>
-        <w:t>r,s</w:t>
-      </w:r>
-      <w:proofErr w:type="spellEnd"/>
-      <w:r>
-        <w:rPr>
-          <w:rFonts w:ascii="Consolas" w:hAnsi="Consolas"/>
-          <w:color w:val="000000"/>
-          <w:sz w:val="23"/>
-          <w:szCs w:val="23"/>
-          <w:lang w:val="en-IN" w:eastAsia="en-IN"/>
-        </w:rPr>
-        <w:t>);</w:t>
+        <w:t>                r = Math.min(r,s);</w:t>
       </w:r>
     </w:p>
     <w:p>
@@ -5314,29 +4603,7 @@
           <w:szCs w:val="23"/>
           <w:lang w:val="en-IN" w:eastAsia="en-IN"/>
         </w:rPr>
-        <w:t>            </w:t>
-      </w:r>
-      <w:proofErr w:type="spellStart"/>
-      <w:r>
-        <w:rPr>
-          <w:rFonts w:ascii="Consolas" w:hAnsi="Consolas"/>
-          <w:color w:val="000000"/>
-          <w:sz w:val="23"/>
-          <w:szCs w:val="23"/>
-          <w:lang w:val="en-IN" w:eastAsia="en-IN"/>
-        </w:rPr>
-        <w:t>System.out.println</w:t>
-      </w:r>
-      <w:proofErr w:type="spellEnd"/>
-      <w:r>
-        <w:rPr>
-          <w:rFonts w:ascii="Consolas" w:hAnsi="Consolas"/>
-          <w:color w:val="000000"/>
-          <w:sz w:val="23"/>
-          <w:szCs w:val="23"/>
-          <w:lang w:val="en-IN" w:eastAsia="en-IN"/>
-        </w:rPr>
-        <w:t>(r);</w:t>
+        <w:t>            System.out.println(r);</w:t>
       </w:r>
     </w:p>
     <w:p>
@@ -5729,21 +4996,12 @@
         </w:rPr>
         <w:t xml:space="preserve">c. Learn about the </w:t>
       </w:r>
-      <w:proofErr w:type="spellStart"/>
       <w:r>
         <w:rPr>
           <w:sz w:val="28"/>
           <w:szCs w:val="28"/>
         </w:rPr>
-        <w:t>countArray</w:t>
-      </w:r>
-      <w:proofErr w:type="spellEnd"/>
-      <w:r>
-        <w:rPr>
-          <w:sz w:val="28"/>
-          <w:szCs w:val="28"/>
-        </w:rPr>
-        <w:t xml:space="preserve"> and Equal</w:t>
+        <w:t>countArray and Equal</w:t>
       </w:r>
       <w:r>
         <w:rPr>

</xml_diff>